<commit_message>
Styling layout with Flexbox
</commit_message>
<xml_diff>
--- a/unplugged-text.docx
+++ b/unplugged-text.docx
@@ -140,10 +140,7 @@
             <w:fldChar w:fldCharType="begin"/>
           </w:r>
           <w:r>
-            <w:instrText xml:space="preserve"> PAGER</w:instrText>
-          </w:r>
-          <w:r>
-            <w:instrText xml:space="preserve">EF _ify50trr1g6w \h </w:instrText>
+            <w:instrText xml:space="preserve"> PAGEREF _ify50trr1g6w \h </w:instrText>
           </w:r>
           <w:r>
             <w:fldChar w:fldCharType="separate"/>
@@ -298,18 +295,8 @@
           <w:szCs w:val="28"/>
           <w:highlight w:val="yellow"/>
         </w:rPr>
-        <w:t>Abou</w:t>
-      </w:r>
-      <w:r>
-        <w:rPr>
-          <w:sz w:val="28"/>
-          <w:szCs w:val="28"/>
-          <w:highlight w:val="yellow"/>
-        </w:rPr>
-        <w:t>t</w:t>
-      </w:r>
-      <w:bookmarkStart w:id="4" w:name="_GoBack"/>
-      <w:bookmarkEnd w:id="4"/>
+        <w:t>About</w:t>
+      </w:r>
     </w:p>
     <w:p>
       <w:pPr>
@@ -617,15 +604,7 @@
           <w:szCs w:val="28"/>
           <w:highlight w:val="yellow"/>
         </w:rPr>
-        <w:t>Ha</w:t>
-      </w:r>
-      <w:r>
-        <w:rPr>
-          <w:sz w:val="28"/>
-          <w:szCs w:val="28"/>
-          <w:highlight w:val="yellow"/>
-        </w:rPr>
-        <w:t xml:space="preserve">ve the work week you always dreamed of — without the bad </w:t>
+        <w:t xml:space="preserve">Have the work week you always dreamed of — without the bad </w:t>
       </w:r>
       <w:proofErr w:type="spellStart"/>
       <w:r>
@@ -925,15 +904,7 @@
           <w:szCs w:val="28"/>
           <w:highlight w:val="yellow"/>
         </w:rPr>
-        <w:t>Dedicated com</w:t>
-      </w:r>
-      <w:r>
-        <w:rPr>
-          <w:sz w:val="28"/>
-          <w:szCs w:val="28"/>
-          <w:highlight w:val="yellow"/>
-        </w:rPr>
-        <w:t xml:space="preserve">puter room for times that you must </w:t>
+        <w:t xml:space="preserve">Dedicated computer room for times that you must </w:t>
       </w:r>
       <w:proofErr w:type="spellStart"/>
       <w:r>
@@ -1119,15 +1090,7 @@
           <w:szCs w:val="28"/>
           <w:highlight w:val="yellow"/>
         </w:rPr>
-        <w:t>Lo</w:t>
-      </w:r>
-      <w:r>
-        <w:rPr>
-          <w:sz w:val="28"/>
-          <w:szCs w:val="28"/>
-          <w:highlight w:val="yellow"/>
-        </w:rPr>
-        <w:t xml:space="preserve">rem ipsum dolor sit </w:t>
+        <w:t xml:space="preserve">Lorem ipsum dolor sit </w:t>
       </w:r>
       <w:proofErr w:type="spellStart"/>
       <w:r>
@@ -1550,15 +1513,7 @@
           <w:szCs w:val="28"/>
           <w:highlight w:val="yellow"/>
         </w:rPr>
-        <w:t>r</w:t>
-      </w:r>
-      <w:r>
-        <w:rPr>
-          <w:sz w:val="28"/>
-          <w:szCs w:val="28"/>
-          <w:highlight w:val="yellow"/>
-        </w:rPr>
-        <w:t>eprehenderit</w:t>
+        <w:t>reprehenderit</w:t>
       </w:r>
       <w:proofErr w:type="spellEnd"/>
       <w:r>
@@ -1960,8 +1915,8 @@
           <w:szCs w:val="28"/>
         </w:rPr>
       </w:pPr>
-      <w:bookmarkStart w:id="5" w:name="_ify50trr1g6w" w:colFirst="0" w:colLast="0"/>
-      <w:bookmarkEnd w:id="5"/>
+      <w:bookmarkStart w:id="4" w:name="_ify50trr1g6w" w:colFirst="0" w:colLast="0"/>
+      <w:bookmarkEnd w:id="4"/>
       <w:r>
         <w:t>FAQ Page</w:t>
       </w:r>
@@ -1985,6 +1940,7 @@
         <w:rPr>
           <w:sz w:val="28"/>
           <w:szCs w:val="28"/>
+          <w:highlight w:val="green"/>
         </w:rPr>
         <w:t>Frequently Asked Questions</w:t>
       </w:r>
@@ -2016,6 +1972,7 @@
         <w:rPr>
           <w:sz w:val="28"/>
           <w:szCs w:val="28"/>
+          <w:highlight w:val="green"/>
         </w:rPr>
         <w:t>How do I get to the Unplugged retreat?</w:t>
       </w:r>
@@ -2047,6 +2004,7 @@
         <w:rPr>
           <w:sz w:val="28"/>
           <w:szCs w:val="28"/>
+          <w:highlight w:val="green"/>
         </w:rPr>
         <w:t xml:space="preserve">Lorem ipsum dolor sit </w:t>
       </w:r>
@@ -2055,6 +2013,7 @@
         <w:rPr>
           <w:sz w:val="28"/>
           <w:szCs w:val="28"/>
+          <w:highlight w:val="green"/>
         </w:rPr>
         <w:t>amet</w:t>
       </w:r>
@@ -2063,6 +2022,7 @@
         <w:rPr>
           <w:sz w:val="28"/>
           <w:szCs w:val="28"/>
+          <w:highlight w:val="green"/>
         </w:rPr>
         <w:t xml:space="preserve">, </w:t>
       </w:r>
@@ -2071,6 +2031,7 @@
         <w:rPr>
           <w:sz w:val="28"/>
           <w:szCs w:val="28"/>
+          <w:highlight w:val="green"/>
         </w:rPr>
         <w:t>consectetur</w:t>
       </w:r>
@@ -2079,14 +2040,16 @@
         <w:rPr>
           <w:sz w:val="28"/>
           <w:szCs w:val="28"/>
-        </w:rPr>
-        <w:t xml:space="preserve"> </w:t>
-      </w:r>
-      <w:proofErr w:type="spellStart"/>
-      <w:r>
-        <w:rPr>
-          <w:sz w:val="28"/>
-          <w:szCs w:val="28"/>
+          <w:highlight w:val="green"/>
+        </w:rPr>
+        <w:t xml:space="preserve"> </w:t>
+      </w:r>
+      <w:proofErr w:type="spellStart"/>
+      <w:r>
+        <w:rPr>
+          <w:sz w:val="28"/>
+          <w:szCs w:val="28"/>
+          <w:highlight w:val="green"/>
         </w:rPr>
         <w:t>adipiscing</w:t>
       </w:r>
@@ -2095,14 +2058,16 @@
         <w:rPr>
           <w:sz w:val="28"/>
           <w:szCs w:val="28"/>
-        </w:rPr>
-        <w:t xml:space="preserve"> </w:t>
-      </w:r>
-      <w:proofErr w:type="spellStart"/>
-      <w:r>
-        <w:rPr>
-          <w:sz w:val="28"/>
-          <w:szCs w:val="28"/>
+          <w:highlight w:val="green"/>
+        </w:rPr>
+        <w:t xml:space="preserve"> </w:t>
+      </w:r>
+      <w:proofErr w:type="spellStart"/>
+      <w:r>
+        <w:rPr>
+          <w:sz w:val="28"/>
+          <w:szCs w:val="28"/>
+          <w:highlight w:val="green"/>
         </w:rPr>
         <w:t>elit</w:t>
       </w:r>
@@ -2111,6 +2076,7 @@
         <w:rPr>
           <w:sz w:val="28"/>
           <w:szCs w:val="28"/>
+          <w:highlight w:val="green"/>
         </w:rPr>
         <w:t xml:space="preserve">, sed do </w:t>
       </w:r>
@@ -2119,6 +2085,7 @@
         <w:rPr>
           <w:sz w:val="28"/>
           <w:szCs w:val="28"/>
+          <w:highlight w:val="green"/>
         </w:rPr>
         <w:t>eiusmod</w:t>
       </w:r>
@@ -2127,14 +2094,16 @@
         <w:rPr>
           <w:sz w:val="28"/>
           <w:szCs w:val="28"/>
-        </w:rPr>
-        <w:t xml:space="preserve"> </w:t>
-      </w:r>
-      <w:proofErr w:type="spellStart"/>
-      <w:r>
-        <w:rPr>
-          <w:sz w:val="28"/>
-          <w:szCs w:val="28"/>
+          <w:highlight w:val="green"/>
+        </w:rPr>
+        <w:t xml:space="preserve"> </w:t>
+      </w:r>
+      <w:proofErr w:type="spellStart"/>
+      <w:r>
+        <w:rPr>
+          <w:sz w:val="28"/>
+          <w:szCs w:val="28"/>
+          <w:highlight w:val="green"/>
         </w:rPr>
         <w:t>tempor</w:t>
       </w:r>
@@ -2143,14 +2112,16 @@
         <w:rPr>
           <w:sz w:val="28"/>
           <w:szCs w:val="28"/>
-        </w:rPr>
-        <w:t xml:space="preserve"> </w:t>
-      </w:r>
-      <w:proofErr w:type="spellStart"/>
-      <w:r>
-        <w:rPr>
-          <w:sz w:val="28"/>
-          <w:szCs w:val="28"/>
+          <w:highlight w:val="green"/>
+        </w:rPr>
+        <w:t xml:space="preserve"> </w:t>
+      </w:r>
+      <w:proofErr w:type="spellStart"/>
+      <w:r>
+        <w:rPr>
+          <w:sz w:val="28"/>
+          <w:szCs w:val="28"/>
+          <w:highlight w:val="green"/>
         </w:rPr>
         <w:t>incididunt</w:t>
       </w:r>
@@ -2159,14 +2130,16 @@
         <w:rPr>
           <w:sz w:val="28"/>
           <w:szCs w:val="28"/>
-        </w:rPr>
-        <w:t xml:space="preserve"> </w:t>
-      </w:r>
-      <w:proofErr w:type="spellStart"/>
-      <w:r>
-        <w:rPr>
-          <w:sz w:val="28"/>
-          <w:szCs w:val="28"/>
+          <w:highlight w:val="green"/>
+        </w:rPr>
+        <w:t xml:space="preserve"> </w:t>
+      </w:r>
+      <w:proofErr w:type="spellStart"/>
+      <w:r>
+        <w:rPr>
+          <w:sz w:val="28"/>
+          <w:szCs w:val="28"/>
+          <w:highlight w:val="green"/>
         </w:rPr>
         <w:t>ut</w:t>
       </w:r>
@@ -2175,14 +2148,16 @@
         <w:rPr>
           <w:sz w:val="28"/>
           <w:szCs w:val="28"/>
-        </w:rPr>
-        <w:t xml:space="preserve"> </w:t>
-      </w:r>
-      <w:proofErr w:type="spellStart"/>
-      <w:r>
-        <w:rPr>
-          <w:sz w:val="28"/>
-          <w:szCs w:val="28"/>
+          <w:highlight w:val="green"/>
+        </w:rPr>
+        <w:t xml:space="preserve"> </w:t>
+      </w:r>
+      <w:proofErr w:type="spellStart"/>
+      <w:r>
+        <w:rPr>
+          <w:sz w:val="28"/>
+          <w:szCs w:val="28"/>
+          <w:highlight w:val="green"/>
         </w:rPr>
         <w:t>labore</w:t>
       </w:r>
@@ -2191,6 +2166,7 @@
         <w:rPr>
           <w:sz w:val="28"/>
           <w:szCs w:val="28"/>
+          <w:highlight w:val="green"/>
         </w:rPr>
         <w:t xml:space="preserve"> et dolore magna </w:t>
       </w:r>
@@ -2199,6 +2175,7 @@
         <w:rPr>
           <w:sz w:val="28"/>
           <w:szCs w:val="28"/>
+          <w:highlight w:val="green"/>
         </w:rPr>
         <w:t>aliqua</w:t>
       </w:r>
@@ -2207,6 +2184,7 @@
         <w:rPr>
           <w:sz w:val="28"/>
           <w:szCs w:val="28"/>
+          <w:highlight w:val="green"/>
         </w:rPr>
         <w:t xml:space="preserve">. </w:t>
       </w:r>
@@ -2215,6 +2193,7 @@
         <w:rPr>
           <w:sz w:val="28"/>
           <w:szCs w:val="28"/>
+          <w:highlight w:val="green"/>
         </w:rPr>
         <w:t>Quis</w:t>
       </w:r>
@@ -2223,6 +2202,7 @@
         <w:rPr>
           <w:sz w:val="28"/>
           <w:szCs w:val="28"/>
+          <w:highlight w:val="green"/>
         </w:rPr>
         <w:t xml:space="preserve"> ipsum </w:t>
       </w:r>
@@ -2231,6 +2211,7 @@
         <w:rPr>
           <w:sz w:val="28"/>
           <w:szCs w:val="28"/>
+          <w:highlight w:val="green"/>
         </w:rPr>
         <w:t>suspendisse</w:t>
       </w:r>
@@ -2239,14 +2220,16 @@
         <w:rPr>
           <w:sz w:val="28"/>
           <w:szCs w:val="28"/>
-        </w:rPr>
-        <w:t xml:space="preserve"> </w:t>
-      </w:r>
-      <w:proofErr w:type="spellStart"/>
-      <w:r>
-        <w:rPr>
-          <w:sz w:val="28"/>
-          <w:szCs w:val="28"/>
+          <w:highlight w:val="green"/>
+        </w:rPr>
+        <w:t xml:space="preserve"> </w:t>
+      </w:r>
+      <w:proofErr w:type="spellStart"/>
+      <w:r>
+        <w:rPr>
+          <w:sz w:val="28"/>
+          <w:szCs w:val="28"/>
+          <w:highlight w:val="green"/>
         </w:rPr>
         <w:t>ultrices</w:t>
       </w:r>
@@ -2255,6 +2238,7 @@
         <w:rPr>
           <w:sz w:val="28"/>
           <w:szCs w:val="28"/>
+          <w:highlight w:val="green"/>
         </w:rPr>
         <w:t xml:space="preserve"> gravida.</w:t>
       </w:r>
@@ -2278,6 +2262,7 @@
         <w:rPr>
           <w:sz w:val="28"/>
           <w:szCs w:val="28"/>
+          <w:highlight w:val="green"/>
         </w:rPr>
         <w:t>What kind of team is right for the Unplugged retreat?</w:t>
       </w:r>
@@ -2302,6 +2287,7 @@
         <w:rPr>
           <w:sz w:val="28"/>
           <w:szCs w:val="28"/>
+          <w:highlight w:val="green"/>
         </w:rPr>
         <w:t xml:space="preserve">Lorem ipsum dolor sit </w:t>
       </w:r>
@@ -2310,6 +2296,7 @@
         <w:rPr>
           <w:sz w:val="28"/>
           <w:szCs w:val="28"/>
+          <w:highlight w:val="green"/>
         </w:rPr>
         <w:t>amet</w:t>
       </w:r>
@@ -2318,6 +2305,7 @@
         <w:rPr>
           <w:sz w:val="28"/>
           <w:szCs w:val="28"/>
+          <w:highlight w:val="green"/>
         </w:rPr>
         <w:t xml:space="preserve">, </w:t>
       </w:r>
@@ -2326,29 +2314,25 @@
         <w:rPr>
           <w:sz w:val="28"/>
           <w:szCs w:val="28"/>
-        </w:rPr>
-        <w:t>consec</w:t>
-      </w:r>
-      <w:r>
-        <w:rPr>
-          <w:sz w:val="28"/>
-          <w:szCs w:val="28"/>
-        </w:rPr>
-        <w:t>tetur</w:t>
-      </w:r>
-      <w:proofErr w:type="spellEnd"/>
-      <w:r>
-        <w:rPr>
-          <w:sz w:val="28"/>
-          <w:szCs w:val="28"/>
-        </w:rPr>
-        <w:t xml:space="preserve"> </w:t>
-      </w:r>
-      <w:proofErr w:type="spellStart"/>
-      <w:r>
-        <w:rPr>
-          <w:sz w:val="28"/>
-          <w:szCs w:val="28"/>
+          <w:highlight w:val="green"/>
+        </w:rPr>
+        <w:t>consectetur</w:t>
+      </w:r>
+      <w:proofErr w:type="spellEnd"/>
+      <w:r>
+        <w:rPr>
+          <w:sz w:val="28"/>
+          <w:szCs w:val="28"/>
+          <w:highlight w:val="green"/>
+        </w:rPr>
+        <w:t xml:space="preserve"> </w:t>
+      </w:r>
+      <w:proofErr w:type="spellStart"/>
+      <w:r>
+        <w:rPr>
+          <w:sz w:val="28"/>
+          <w:szCs w:val="28"/>
+          <w:highlight w:val="green"/>
         </w:rPr>
         <w:t>adipiscing</w:t>
       </w:r>
@@ -2357,14 +2341,16 @@
         <w:rPr>
           <w:sz w:val="28"/>
           <w:szCs w:val="28"/>
-        </w:rPr>
-        <w:t xml:space="preserve"> </w:t>
-      </w:r>
-      <w:proofErr w:type="spellStart"/>
-      <w:r>
-        <w:rPr>
-          <w:sz w:val="28"/>
-          <w:szCs w:val="28"/>
+          <w:highlight w:val="green"/>
+        </w:rPr>
+        <w:t xml:space="preserve"> </w:t>
+      </w:r>
+      <w:proofErr w:type="spellStart"/>
+      <w:r>
+        <w:rPr>
+          <w:sz w:val="28"/>
+          <w:szCs w:val="28"/>
+          <w:highlight w:val="green"/>
         </w:rPr>
         <w:t>elit</w:t>
       </w:r>
@@ -2373,6 +2359,7 @@
         <w:rPr>
           <w:sz w:val="28"/>
           <w:szCs w:val="28"/>
+          <w:highlight w:val="green"/>
         </w:rPr>
         <w:t xml:space="preserve">, sed do </w:t>
       </w:r>
@@ -2381,6 +2368,7 @@
         <w:rPr>
           <w:sz w:val="28"/>
           <w:szCs w:val="28"/>
+          <w:highlight w:val="green"/>
         </w:rPr>
         <w:t>eiusmod</w:t>
       </w:r>
@@ -2389,14 +2377,16 @@
         <w:rPr>
           <w:sz w:val="28"/>
           <w:szCs w:val="28"/>
-        </w:rPr>
-        <w:t xml:space="preserve"> </w:t>
-      </w:r>
-      <w:proofErr w:type="spellStart"/>
-      <w:r>
-        <w:rPr>
-          <w:sz w:val="28"/>
-          <w:szCs w:val="28"/>
+          <w:highlight w:val="green"/>
+        </w:rPr>
+        <w:t xml:space="preserve"> </w:t>
+      </w:r>
+      <w:proofErr w:type="spellStart"/>
+      <w:r>
+        <w:rPr>
+          <w:sz w:val="28"/>
+          <w:szCs w:val="28"/>
+          <w:highlight w:val="green"/>
         </w:rPr>
         <w:t>tempor</w:t>
       </w:r>
@@ -2405,14 +2395,16 @@
         <w:rPr>
           <w:sz w:val="28"/>
           <w:szCs w:val="28"/>
-        </w:rPr>
-        <w:t xml:space="preserve"> </w:t>
-      </w:r>
-      <w:proofErr w:type="spellStart"/>
-      <w:r>
-        <w:rPr>
-          <w:sz w:val="28"/>
-          <w:szCs w:val="28"/>
+          <w:highlight w:val="green"/>
+        </w:rPr>
+        <w:t xml:space="preserve"> </w:t>
+      </w:r>
+      <w:proofErr w:type="spellStart"/>
+      <w:r>
+        <w:rPr>
+          <w:sz w:val="28"/>
+          <w:szCs w:val="28"/>
+          <w:highlight w:val="green"/>
         </w:rPr>
         <w:t>incididunt</w:t>
       </w:r>
@@ -2421,14 +2413,16 @@
         <w:rPr>
           <w:sz w:val="28"/>
           <w:szCs w:val="28"/>
-        </w:rPr>
-        <w:t xml:space="preserve"> </w:t>
-      </w:r>
-      <w:proofErr w:type="spellStart"/>
-      <w:r>
-        <w:rPr>
-          <w:sz w:val="28"/>
-          <w:szCs w:val="28"/>
+          <w:highlight w:val="green"/>
+        </w:rPr>
+        <w:t xml:space="preserve"> </w:t>
+      </w:r>
+      <w:proofErr w:type="spellStart"/>
+      <w:r>
+        <w:rPr>
+          <w:sz w:val="28"/>
+          <w:szCs w:val="28"/>
+          <w:highlight w:val="green"/>
         </w:rPr>
         <w:t>ut</w:t>
       </w:r>
@@ -2437,14 +2431,16 @@
         <w:rPr>
           <w:sz w:val="28"/>
           <w:szCs w:val="28"/>
-        </w:rPr>
-        <w:t xml:space="preserve"> </w:t>
-      </w:r>
-      <w:proofErr w:type="spellStart"/>
-      <w:r>
-        <w:rPr>
-          <w:sz w:val="28"/>
-          <w:szCs w:val="28"/>
+          <w:highlight w:val="green"/>
+        </w:rPr>
+        <w:t xml:space="preserve"> </w:t>
+      </w:r>
+      <w:proofErr w:type="spellStart"/>
+      <w:r>
+        <w:rPr>
+          <w:sz w:val="28"/>
+          <w:szCs w:val="28"/>
+          <w:highlight w:val="green"/>
         </w:rPr>
         <w:t>labore</w:t>
       </w:r>
@@ -2453,6 +2449,7 @@
         <w:rPr>
           <w:sz w:val="28"/>
           <w:szCs w:val="28"/>
+          <w:highlight w:val="green"/>
         </w:rPr>
         <w:t xml:space="preserve"> et dolore magna </w:t>
       </w:r>
@@ -2461,6 +2458,7 @@
         <w:rPr>
           <w:sz w:val="28"/>
           <w:szCs w:val="28"/>
+          <w:highlight w:val="green"/>
         </w:rPr>
         <w:t>aliqua</w:t>
       </w:r>
@@ -2469,6 +2467,7 @@
         <w:rPr>
           <w:sz w:val="28"/>
           <w:szCs w:val="28"/>
+          <w:highlight w:val="green"/>
         </w:rPr>
         <w:t xml:space="preserve">. </w:t>
       </w:r>
@@ -2477,6 +2476,7 @@
         <w:rPr>
           <w:sz w:val="28"/>
           <w:szCs w:val="28"/>
+          <w:highlight w:val="green"/>
         </w:rPr>
         <w:t>Quis</w:t>
       </w:r>
@@ -2485,6 +2485,7 @@
         <w:rPr>
           <w:sz w:val="28"/>
           <w:szCs w:val="28"/>
+          <w:highlight w:val="green"/>
         </w:rPr>
         <w:t xml:space="preserve"> ipsum </w:t>
       </w:r>
@@ -2493,6 +2494,7 @@
         <w:rPr>
           <w:sz w:val="28"/>
           <w:szCs w:val="28"/>
+          <w:highlight w:val="green"/>
         </w:rPr>
         <w:t>suspendisse</w:t>
       </w:r>
@@ -2501,14 +2503,16 @@
         <w:rPr>
           <w:sz w:val="28"/>
           <w:szCs w:val="28"/>
-        </w:rPr>
-        <w:t xml:space="preserve"> </w:t>
-      </w:r>
-      <w:proofErr w:type="spellStart"/>
-      <w:r>
-        <w:rPr>
-          <w:sz w:val="28"/>
-          <w:szCs w:val="28"/>
+          <w:highlight w:val="green"/>
+        </w:rPr>
+        <w:t xml:space="preserve"> </w:t>
+      </w:r>
+      <w:proofErr w:type="spellStart"/>
+      <w:r>
+        <w:rPr>
+          <w:sz w:val="28"/>
+          <w:szCs w:val="28"/>
+          <w:highlight w:val="green"/>
         </w:rPr>
         <w:t>ultrices</w:t>
       </w:r>
@@ -2517,6 +2521,7 @@
         <w:rPr>
           <w:sz w:val="28"/>
           <w:szCs w:val="28"/>
+          <w:highlight w:val="green"/>
         </w:rPr>
         <w:t xml:space="preserve"> gravida.</w:t>
       </w:r>
@@ -2540,6 +2545,7 @@
         <w:rPr>
           <w:sz w:val="28"/>
           <w:szCs w:val="28"/>
+          <w:highlight w:val="green"/>
         </w:rPr>
         <w:t>What size teams can you accommodate?</w:t>
       </w:r>
@@ -2571,6 +2577,7 @@
         <w:rPr>
           <w:sz w:val="28"/>
           <w:szCs w:val="28"/>
+          <w:highlight w:val="green"/>
         </w:rPr>
         <w:lastRenderedPageBreak/>
         <w:t xml:space="preserve">Lorem ipsum dolor sit </w:t>
@@ -2580,6 +2587,7 @@
         <w:rPr>
           <w:sz w:val="28"/>
           <w:szCs w:val="28"/>
+          <w:highlight w:val="green"/>
         </w:rPr>
         <w:t>amet</w:t>
       </w:r>
@@ -2588,6 +2596,7 @@
         <w:rPr>
           <w:sz w:val="28"/>
           <w:szCs w:val="28"/>
+          <w:highlight w:val="green"/>
         </w:rPr>
         <w:t xml:space="preserve">, </w:t>
       </w:r>
@@ -2596,6 +2605,7 @@
         <w:rPr>
           <w:sz w:val="28"/>
           <w:szCs w:val="28"/>
+          <w:highlight w:val="green"/>
         </w:rPr>
         <w:t>consectetur</w:t>
       </w:r>
@@ -2604,14 +2614,16 @@
         <w:rPr>
           <w:sz w:val="28"/>
           <w:szCs w:val="28"/>
-        </w:rPr>
-        <w:t xml:space="preserve"> </w:t>
-      </w:r>
-      <w:proofErr w:type="spellStart"/>
-      <w:r>
-        <w:rPr>
-          <w:sz w:val="28"/>
-          <w:szCs w:val="28"/>
+          <w:highlight w:val="green"/>
+        </w:rPr>
+        <w:t xml:space="preserve"> </w:t>
+      </w:r>
+      <w:proofErr w:type="spellStart"/>
+      <w:r>
+        <w:rPr>
+          <w:sz w:val="28"/>
+          <w:szCs w:val="28"/>
+          <w:highlight w:val="green"/>
         </w:rPr>
         <w:t>adipiscing</w:t>
       </w:r>
@@ -2620,14 +2632,16 @@
         <w:rPr>
           <w:sz w:val="28"/>
           <w:szCs w:val="28"/>
-        </w:rPr>
-        <w:t xml:space="preserve"> </w:t>
-      </w:r>
-      <w:proofErr w:type="spellStart"/>
-      <w:r>
-        <w:rPr>
-          <w:sz w:val="28"/>
-          <w:szCs w:val="28"/>
+          <w:highlight w:val="green"/>
+        </w:rPr>
+        <w:t xml:space="preserve"> </w:t>
+      </w:r>
+      <w:proofErr w:type="spellStart"/>
+      <w:r>
+        <w:rPr>
+          <w:sz w:val="28"/>
+          <w:szCs w:val="28"/>
+          <w:highlight w:val="green"/>
         </w:rPr>
         <w:t>elit</w:t>
       </w:r>
@@ -2636,6 +2650,7 @@
         <w:rPr>
           <w:sz w:val="28"/>
           <w:szCs w:val="28"/>
+          <w:highlight w:val="green"/>
         </w:rPr>
         <w:t xml:space="preserve">, sed do </w:t>
       </w:r>
@@ -2644,6 +2659,7 @@
         <w:rPr>
           <w:sz w:val="28"/>
           <w:szCs w:val="28"/>
+          <w:highlight w:val="green"/>
         </w:rPr>
         <w:t>eiusmod</w:t>
       </w:r>
@@ -2652,14 +2668,16 @@
         <w:rPr>
           <w:sz w:val="28"/>
           <w:szCs w:val="28"/>
-        </w:rPr>
-        <w:t xml:space="preserve"> </w:t>
-      </w:r>
-      <w:proofErr w:type="spellStart"/>
-      <w:r>
-        <w:rPr>
-          <w:sz w:val="28"/>
-          <w:szCs w:val="28"/>
+          <w:highlight w:val="green"/>
+        </w:rPr>
+        <w:t xml:space="preserve"> </w:t>
+      </w:r>
+      <w:proofErr w:type="spellStart"/>
+      <w:r>
+        <w:rPr>
+          <w:sz w:val="28"/>
+          <w:szCs w:val="28"/>
+          <w:highlight w:val="green"/>
         </w:rPr>
         <w:t>tempor</w:t>
       </w:r>
@@ -2668,37 +2686,34 @@
         <w:rPr>
           <w:sz w:val="28"/>
           <w:szCs w:val="28"/>
-        </w:rPr>
-        <w:t xml:space="preserve"> </w:t>
-      </w:r>
-      <w:proofErr w:type="spellStart"/>
-      <w:r>
-        <w:rPr>
-          <w:sz w:val="28"/>
-          <w:szCs w:val="28"/>
-        </w:rPr>
-        <w:t>incidi</w:t>
-      </w:r>
-      <w:r>
-        <w:rPr>
-          <w:sz w:val="28"/>
-          <w:szCs w:val="28"/>
-        </w:rPr>
-        <w:t>dunt</w:t>
-      </w:r>
-      <w:proofErr w:type="spellEnd"/>
-      <w:r>
-        <w:rPr>
-          <w:sz w:val="28"/>
-          <w:szCs w:val="28"/>
-        </w:rPr>
-        <w:t xml:space="preserve"> </w:t>
-      </w:r>
-      <w:proofErr w:type="spellStart"/>
-      <w:r>
-        <w:rPr>
-          <w:sz w:val="28"/>
-          <w:szCs w:val="28"/>
+          <w:highlight w:val="green"/>
+        </w:rPr>
+        <w:t xml:space="preserve"> </w:t>
+      </w:r>
+      <w:proofErr w:type="spellStart"/>
+      <w:r>
+        <w:rPr>
+          <w:sz w:val="28"/>
+          <w:szCs w:val="28"/>
+          <w:highlight w:val="green"/>
+        </w:rPr>
+        <w:t>incididunt</w:t>
+      </w:r>
+      <w:proofErr w:type="spellEnd"/>
+      <w:r>
+        <w:rPr>
+          <w:sz w:val="28"/>
+          <w:szCs w:val="28"/>
+          <w:highlight w:val="green"/>
+        </w:rPr>
+        <w:t xml:space="preserve"> </w:t>
+      </w:r>
+      <w:proofErr w:type="spellStart"/>
+      <w:r>
+        <w:rPr>
+          <w:sz w:val="28"/>
+          <w:szCs w:val="28"/>
+          <w:highlight w:val="green"/>
         </w:rPr>
         <w:t>ut</w:t>
       </w:r>
@@ -2707,14 +2722,16 @@
         <w:rPr>
           <w:sz w:val="28"/>
           <w:szCs w:val="28"/>
-        </w:rPr>
-        <w:t xml:space="preserve"> </w:t>
-      </w:r>
-      <w:proofErr w:type="spellStart"/>
-      <w:r>
-        <w:rPr>
-          <w:sz w:val="28"/>
-          <w:szCs w:val="28"/>
+          <w:highlight w:val="green"/>
+        </w:rPr>
+        <w:t xml:space="preserve"> </w:t>
+      </w:r>
+      <w:proofErr w:type="spellStart"/>
+      <w:r>
+        <w:rPr>
+          <w:sz w:val="28"/>
+          <w:szCs w:val="28"/>
+          <w:highlight w:val="green"/>
         </w:rPr>
         <w:t>labore</w:t>
       </w:r>
@@ -2723,6 +2740,7 @@
         <w:rPr>
           <w:sz w:val="28"/>
           <w:szCs w:val="28"/>
+          <w:highlight w:val="green"/>
         </w:rPr>
         <w:t xml:space="preserve"> et dolore magna </w:t>
       </w:r>
@@ -2731,6 +2749,7 @@
         <w:rPr>
           <w:sz w:val="28"/>
           <w:szCs w:val="28"/>
+          <w:highlight w:val="green"/>
         </w:rPr>
         <w:t>aliqua</w:t>
       </w:r>
@@ -2739,6 +2758,7 @@
         <w:rPr>
           <w:sz w:val="28"/>
           <w:szCs w:val="28"/>
+          <w:highlight w:val="green"/>
         </w:rPr>
         <w:t>.</w:t>
       </w:r>
@@ -2770,6 +2790,7 @@
         <w:rPr>
           <w:sz w:val="28"/>
           <w:szCs w:val="28"/>
+          <w:highlight w:val="green"/>
         </w:rPr>
         <w:t xml:space="preserve">Is there really no </w:t>
       </w:r>
@@ -2778,6 +2799,7 @@
         <w:rPr>
           <w:sz w:val="28"/>
           <w:szCs w:val="28"/>
+          <w:highlight w:val="green"/>
         </w:rPr>
         <w:t>wifi</w:t>
       </w:r>
@@ -2786,6 +2808,7 @@
         <w:rPr>
           <w:sz w:val="28"/>
           <w:szCs w:val="28"/>
+          <w:highlight w:val="green"/>
         </w:rPr>
         <w:t xml:space="preserve"> available?</w:t>
       </w:r>
@@ -2813,10 +2836,13 @@
           <w:szCs w:val="28"/>
         </w:rPr>
       </w:pPr>
-      <w:r>
-        <w:rPr>
-          <w:sz w:val="28"/>
-          <w:szCs w:val="28"/>
+      <w:bookmarkStart w:id="5" w:name="_GoBack"/>
+      <w:bookmarkEnd w:id="5"/>
+      <w:r>
+        <w:rPr>
+          <w:sz w:val="28"/>
+          <w:szCs w:val="28"/>
+          <w:highlight w:val="green"/>
         </w:rPr>
         <w:t xml:space="preserve">Lorem ipsum dolor sit </w:t>
       </w:r>
@@ -2825,6 +2851,7 @@
         <w:rPr>
           <w:sz w:val="28"/>
           <w:szCs w:val="28"/>
+          <w:highlight w:val="green"/>
         </w:rPr>
         <w:t>amet</w:t>
       </w:r>
@@ -2833,6 +2860,7 @@
         <w:rPr>
           <w:sz w:val="28"/>
           <w:szCs w:val="28"/>
+          <w:highlight w:val="green"/>
         </w:rPr>
         <w:t xml:space="preserve">, </w:t>
       </w:r>
@@ -2841,6 +2869,7 @@
         <w:rPr>
           <w:sz w:val="28"/>
           <w:szCs w:val="28"/>
+          <w:highlight w:val="green"/>
         </w:rPr>
         <w:t>consectetur</w:t>
       </w:r>
@@ -2849,14 +2878,16 @@
         <w:rPr>
           <w:sz w:val="28"/>
           <w:szCs w:val="28"/>
-        </w:rPr>
-        <w:t xml:space="preserve"> </w:t>
-      </w:r>
-      <w:proofErr w:type="spellStart"/>
-      <w:r>
-        <w:rPr>
-          <w:sz w:val="28"/>
-          <w:szCs w:val="28"/>
+          <w:highlight w:val="green"/>
+        </w:rPr>
+        <w:t xml:space="preserve"> </w:t>
+      </w:r>
+      <w:proofErr w:type="spellStart"/>
+      <w:r>
+        <w:rPr>
+          <w:sz w:val="28"/>
+          <w:szCs w:val="28"/>
+          <w:highlight w:val="green"/>
         </w:rPr>
         <w:t>adipiscing</w:t>
       </w:r>
@@ -2865,14 +2896,16 @@
         <w:rPr>
           <w:sz w:val="28"/>
           <w:szCs w:val="28"/>
-        </w:rPr>
-        <w:t xml:space="preserve"> </w:t>
-      </w:r>
-      <w:proofErr w:type="spellStart"/>
-      <w:r>
-        <w:rPr>
-          <w:sz w:val="28"/>
-          <w:szCs w:val="28"/>
+          <w:highlight w:val="green"/>
+        </w:rPr>
+        <w:t xml:space="preserve"> </w:t>
+      </w:r>
+      <w:proofErr w:type="spellStart"/>
+      <w:r>
+        <w:rPr>
+          <w:sz w:val="28"/>
+          <w:szCs w:val="28"/>
+          <w:highlight w:val="green"/>
         </w:rPr>
         <w:t>elit</w:t>
       </w:r>
@@ -2881,6 +2914,7 @@
         <w:rPr>
           <w:sz w:val="28"/>
           <w:szCs w:val="28"/>
+          <w:highlight w:val="green"/>
         </w:rPr>
         <w:t xml:space="preserve">, sed do </w:t>
       </w:r>
@@ -2889,6 +2923,7 @@
         <w:rPr>
           <w:sz w:val="28"/>
           <w:szCs w:val="28"/>
+          <w:highlight w:val="green"/>
         </w:rPr>
         <w:t>eiusmod</w:t>
       </w:r>
@@ -2897,14 +2932,16 @@
         <w:rPr>
           <w:sz w:val="28"/>
           <w:szCs w:val="28"/>
-        </w:rPr>
-        <w:t xml:space="preserve"> </w:t>
-      </w:r>
-      <w:proofErr w:type="spellStart"/>
-      <w:r>
-        <w:rPr>
-          <w:sz w:val="28"/>
-          <w:szCs w:val="28"/>
+          <w:highlight w:val="green"/>
+        </w:rPr>
+        <w:t xml:space="preserve"> </w:t>
+      </w:r>
+      <w:proofErr w:type="spellStart"/>
+      <w:r>
+        <w:rPr>
+          <w:sz w:val="28"/>
+          <w:szCs w:val="28"/>
+          <w:highlight w:val="green"/>
         </w:rPr>
         <w:t>tempor</w:t>
       </w:r>
@@ -2913,14 +2950,16 @@
         <w:rPr>
           <w:sz w:val="28"/>
           <w:szCs w:val="28"/>
-        </w:rPr>
-        <w:t xml:space="preserve"> </w:t>
-      </w:r>
-      <w:proofErr w:type="spellStart"/>
-      <w:r>
-        <w:rPr>
-          <w:sz w:val="28"/>
-          <w:szCs w:val="28"/>
+          <w:highlight w:val="green"/>
+        </w:rPr>
+        <w:t xml:space="preserve"> </w:t>
+      </w:r>
+      <w:proofErr w:type="spellStart"/>
+      <w:r>
+        <w:rPr>
+          <w:sz w:val="28"/>
+          <w:szCs w:val="28"/>
+          <w:highlight w:val="green"/>
         </w:rPr>
         <w:t>incididunt</w:t>
       </w:r>
@@ -2929,14 +2968,16 @@
         <w:rPr>
           <w:sz w:val="28"/>
           <w:szCs w:val="28"/>
-        </w:rPr>
-        <w:t xml:space="preserve"> </w:t>
-      </w:r>
-      <w:proofErr w:type="spellStart"/>
-      <w:r>
-        <w:rPr>
-          <w:sz w:val="28"/>
-          <w:szCs w:val="28"/>
+          <w:highlight w:val="green"/>
+        </w:rPr>
+        <w:t xml:space="preserve"> </w:t>
+      </w:r>
+      <w:proofErr w:type="spellStart"/>
+      <w:r>
+        <w:rPr>
+          <w:sz w:val="28"/>
+          <w:szCs w:val="28"/>
+          <w:highlight w:val="green"/>
         </w:rPr>
         <w:t>ut</w:t>
       </w:r>
@@ -2945,14 +2986,16 @@
         <w:rPr>
           <w:sz w:val="28"/>
           <w:szCs w:val="28"/>
-        </w:rPr>
-        <w:t xml:space="preserve"> </w:t>
-      </w:r>
-      <w:proofErr w:type="spellStart"/>
-      <w:r>
-        <w:rPr>
-          <w:sz w:val="28"/>
-          <w:szCs w:val="28"/>
+          <w:highlight w:val="green"/>
+        </w:rPr>
+        <w:t xml:space="preserve"> </w:t>
+      </w:r>
+      <w:proofErr w:type="spellStart"/>
+      <w:r>
+        <w:rPr>
+          <w:sz w:val="28"/>
+          <w:szCs w:val="28"/>
+          <w:highlight w:val="green"/>
         </w:rPr>
         <w:t>labore</w:t>
       </w:r>
@@ -2961,6 +3004,7 @@
         <w:rPr>
           <w:sz w:val="28"/>
           <w:szCs w:val="28"/>
+          <w:highlight w:val="green"/>
         </w:rPr>
         <w:t xml:space="preserve"> et dolore magna </w:t>
       </w:r>
@@ -2969,6 +3013,7 @@
         <w:rPr>
           <w:sz w:val="28"/>
           <w:szCs w:val="28"/>
+          <w:highlight w:val="green"/>
         </w:rPr>
         <w:t>aliqua</w:t>
       </w:r>
@@ -2977,6 +3022,7 @@
         <w:rPr>
           <w:sz w:val="28"/>
           <w:szCs w:val="28"/>
+          <w:highlight w:val="green"/>
         </w:rPr>
         <w:t xml:space="preserve">. </w:t>
       </w:r>
@@ -2985,6 +3031,7 @@
         <w:rPr>
           <w:sz w:val="28"/>
           <w:szCs w:val="28"/>
+          <w:highlight w:val="green"/>
         </w:rPr>
         <w:t>Quis</w:t>
       </w:r>
@@ -2993,6 +3040,7 @@
         <w:rPr>
           <w:sz w:val="28"/>
           <w:szCs w:val="28"/>
+          <w:highlight w:val="green"/>
         </w:rPr>
         <w:t xml:space="preserve"> ipsum </w:t>
       </w:r>
@@ -3001,6 +3049,7 @@
         <w:rPr>
           <w:sz w:val="28"/>
           <w:szCs w:val="28"/>
+          <w:highlight w:val="green"/>
         </w:rPr>
         <w:t>suspendisse</w:t>
       </w:r>
@@ -3009,14 +3058,16 @@
         <w:rPr>
           <w:sz w:val="28"/>
           <w:szCs w:val="28"/>
-        </w:rPr>
-        <w:t xml:space="preserve"> </w:t>
-      </w:r>
-      <w:proofErr w:type="spellStart"/>
-      <w:r>
-        <w:rPr>
-          <w:sz w:val="28"/>
-          <w:szCs w:val="28"/>
+          <w:highlight w:val="green"/>
+        </w:rPr>
+        <w:t xml:space="preserve"> </w:t>
+      </w:r>
+      <w:proofErr w:type="spellStart"/>
+      <w:r>
+        <w:rPr>
+          <w:sz w:val="28"/>
+          <w:szCs w:val="28"/>
+          <w:highlight w:val="green"/>
         </w:rPr>
         <w:t>ultrices</w:t>
       </w:r>
@@ -3025,6 +3076,7 @@
         <w:rPr>
           <w:sz w:val="28"/>
           <w:szCs w:val="28"/>
+          <w:highlight w:val="green"/>
         </w:rPr>
         <w:t xml:space="preserve"> gravida.</w:t>
       </w:r>
@@ -3083,6 +3135,7 @@
         <w:rPr>
           <w:sz w:val="28"/>
           <w:szCs w:val="28"/>
+          <w:highlight w:val="cyan"/>
         </w:rPr>
         <w:t>Our Mission - we want to make you the team you always wanted to be.</w:t>
       </w:r>
@@ -3114,12 +3167,14 @@
         <w:rPr>
           <w:sz w:val="28"/>
           <w:szCs w:val="28"/>
-        </w:rPr>
-      </w:pPr>
-      <w:r>
-        <w:rPr>
-          <w:sz w:val="28"/>
-          <w:szCs w:val="28"/>
+          <w:highlight w:val="cyan"/>
+        </w:rPr>
+      </w:pPr>
+      <w:r>
+        <w:rPr>
+          <w:sz w:val="28"/>
+          <w:szCs w:val="28"/>
+          <w:highlight w:val="cyan"/>
         </w:rPr>
         <w:t xml:space="preserve">Lorem ipsum dolor sit </w:t>
       </w:r>
@@ -3128,6 +3183,7 @@
         <w:rPr>
           <w:sz w:val="28"/>
           <w:szCs w:val="28"/>
+          <w:highlight w:val="cyan"/>
         </w:rPr>
         <w:t>amet</w:t>
       </w:r>
@@ -3136,6 +3192,7 @@
         <w:rPr>
           <w:sz w:val="28"/>
           <w:szCs w:val="28"/>
+          <w:highlight w:val="cyan"/>
         </w:rPr>
         <w:t xml:space="preserve">, </w:t>
       </w:r>
@@ -3144,6 +3201,7 @@
         <w:rPr>
           <w:sz w:val="28"/>
           <w:szCs w:val="28"/>
+          <w:highlight w:val="cyan"/>
         </w:rPr>
         <w:t>consectetur</w:t>
       </w:r>
@@ -3152,14 +3210,16 @@
         <w:rPr>
           <w:sz w:val="28"/>
           <w:szCs w:val="28"/>
-        </w:rPr>
-        <w:t xml:space="preserve"> </w:t>
-      </w:r>
-      <w:proofErr w:type="spellStart"/>
-      <w:r>
-        <w:rPr>
-          <w:sz w:val="28"/>
-          <w:szCs w:val="28"/>
+          <w:highlight w:val="cyan"/>
+        </w:rPr>
+        <w:t xml:space="preserve"> </w:t>
+      </w:r>
+      <w:proofErr w:type="spellStart"/>
+      <w:r>
+        <w:rPr>
+          <w:sz w:val="28"/>
+          <w:szCs w:val="28"/>
+          <w:highlight w:val="cyan"/>
         </w:rPr>
         <w:t>adipiscing</w:t>
       </w:r>
@@ -3168,14 +3228,16 @@
         <w:rPr>
           <w:sz w:val="28"/>
           <w:szCs w:val="28"/>
-        </w:rPr>
-        <w:t xml:space="preserve"> </w:t>
-      </w:r>
-      <w:proofErr w:type="spellStart"/>
-      <w:r>
-        <w:rPr>
-          <w:sz w:val="28"/>
-          <w:szCs w:val="28"/>
+          <w:highlight w:val="cyan"/>
+        </w:rPr>
+        <w:t xml:space="preserve"> </w:t>
+      </w:r>
+      <w:proofErr w:type="spellStart"/>
+      <w:r>
+        <w:rPr>
+          <w:sz w:val="28"/>
+          <w:szCs w:val="28"/>
+          <w:highlight w:val="cyan"/>
         </w:rPr>
         <w:t>elit</w:t>
       </w:r>
@@ -3184,6 +3246,7 @@
         <w:rPr>
           <w:sz w:val="28"/>
           <w:szCs w:val="28"/>
+          <w:highlight w:val="cyan"/>
         </w:rPr>
         <w:t xml:space="preserve">, sed do </w:t>
       </w:r>
@@ -3192,6 +3255,7 @@
         <w:rPr>
           <w:sz w:val="28"/>
           <w:szCs w:val="28"/>
+          <w:highlight w:val="cyan"/>
         </w:rPr>
         <w:t>eiusmod</w:t>
       </w:r>
@@ -3200,14 +3264,16 @@
         <w:rPr>
           <w:sz w:val="28"/>
           <w:szCs w:val="28"/>
-        </w:rPr>
-        <w:t xml:space="preserve"> </w:t>
-      </w:r>
-      <w:proofErr w:type="spellStart"/>
-      <w:r>
-        <w:rPr>
-          <w:sz w:val="28"/>
-          <w:szCs w:val="28"/>
+          <w:highlight w:val="cyan"/>
+        </w:rPr>
+        <w:t xml:space="preserve"> </w:t>
+      </w:r>
+      <w:proofErr w:type="spellStart"/>
+      <w:r>
+        <w:rPr>
+          <w:sz w:val="28"/>
+          <w:szCs w:val="28"/>
+          <w:highlight w:val="cyan"/>
         </w:rPr>
         <w:t>tempor</w:t>
       </w:r>
@@ -3216,14 +3282,16 @@
         <w:rPr>
           <w:sz w:val="28"/>
           <w:szCs w:val="28"/>
-        </w:rPr>
-        <w:t xml:space="preserve"> </w:t>
-      </w:r>
-      <w:proofErr w:type="spellStart"/>
-      <w:r>
-        <w:rPr>
-          <w:sz w:val="28"/>
-          <w:szCs w:val="28"/>
+          <w:highlight w:val="cyan"/>
+        </w:rPr>
+        <w:t xml:space="preserve"> </w:t>
+      </w:r>
+      <w:proofErr w:type="spellStart"/>
+      <w:r>
+        <w:rPr>
+          <w:sz w:val="28"/>
+          <w:szCs w:val="28"/>
+          <w:highlight w:val="cyan"/>
         </w:rPr>
         <w:t>incididunt</w:t>
       </w:r>
@@ -3232,14 +3300,16 @@
         <w:rPr>
           <w:sz w:val="28"/>
           <w:szCs w:val="28"/>
-        </w:rPr>
-        <w:t xml:space="preserve"> </w:t>
-      </w:r>
-      <w:proofErr w:type="spellStart"/>
-      <w:r>
-        <w:rPr>
-          <w:sz w:val="28"/>
-          <w:szCs w:val="28"/>
+          <w:highlight w:val="cyan"/>
+        </w:rPr>
+        <w:t xml:space="preserve"> </w:t>
+      </w:r>
+      <w:proofErr w:type="spellStart"/>
+      <w:r>
+        <w:rPr>
+          <w:sz w:val="28"/>
+          <w:szCs w:val="28"/>
+          <w:highlight w:val="cyan"/>
         </w:rPr>
         <w:t>ut</w:t>
       </w:r>
@@ -3248,14 +3318,16 @@
         <w:rPr>
           <w:sz w:val="28"/>
           <w:szCs w:val="28"/>
-        </w:rPr>
-        <w:t xml:space="preserve"> </w:t>
-      </w:r>
-      <w:proofErr w:type="spellStart"/>
-      <w:r>
-        <w:rPr>
-          <w:sz w:val="28"/>
-          <w:szCs w:val="28"/>
+          <w:highlight w:val="cyan"/>
+        </w:rPr>
+        <w:t xml:space="preserve"> </w:t>
+      </w:r>
+      <w:proofErr w:type="spellStart"/>
+      <w:r>
+        <w:rPr>
+          <w:sz w:val="28"/>
+          <w:szCs w:val="28"/>
+          <w:highlight w:val="cyan"/>
         </w:rPr>
         <w:t>labore</w:t>
       </w:r>
@@ -3264,6 +3336,7 @@
         <w:rPr>
           <w:sz w:val="28"/>
           <w:szCs w:val="28"/>
+          <w:highlight w:val="cyan"/>
         </w:rPr>
         <w:t xml:space="preserve"> et dolore magna </w:t>
       </w:r>
@@ -3272,6 +3345,7 @@
         <w:rPr>
           <w:sz w:val="28"/>
           <w:szCs w:val="28"/>
+          <w:highlight w:val="cyan"/>
         </w:rPr>
         <w:t>aliqua</w:t>
       </w:r>
@@ -3280,6 +3354,7 @@
         <w:rPr>
           <w:sz w:val="28"/>
           <w:szCs w:val="28"/>
+          <w:highlight w:val="cyan"/>
         </w:rPr>
         <w:t xml:space="preserve">. </w:t>
       </w:r>
@@ -3288,6 +3363,7 @@
         <w:rPr>
           <w:sz w:val="28"/>
           <w:szCs w:val="28"/>
+          <w:highlight w:val="cyan"/>
         </w:rPr>
         <w:t>Quis</w:t>
       </w:r>
@@ -3296,6 +3372,7 @@
         <w:rPr>
           <w:sz w:val="28"/>
           <w:szCs w:val="28"/>
+          <w:highlight w:val="cyan"/>
         </w:rPr>
         <w:t xml:space="preserve"> ipsum </w:t>
       </w:r>
@@ -3304,6 +3381,7 @@
         <w:rPr>
           <w:sz w:val="28"/>
           <w:szCs w:val="28"/>
+          <w:highlight w:val="cyan"/>
         </w:rPr>
         <w:t>suspendisse</w:t>
       </w:r>
@@ -3312,14 +3390,16 @@
         <w:rPr>
           <w:sz w:val="28"/>
           <w:szCs w:val="28"/>
-        </w:rPr>
-        <w:t xml:space="preserve"> </w:t>
-      </w:r>
-      <w:proofErr w:type="spellStart"/>
-      <w:r>
-        <w:rPr>
-          <w:sz w:val="28"/>
-          <w:szCs w:val="28"/>
+          <w:highlight w:val="cyan"/>
+        </w:rPr>
+        <w:t xml:space="preserve"> </w:t>
+      </w:r>
+      <w:proofErr w:type="spellStart"/>
+      <w:r>
+        <w:rPr>
+          <w:sz w:val="28"/>
+          <w:szCs w:val="28"/>
+          <w:highlight w:val="cyan"/>
         </w:rPr>
         <w:t>ultrices</w:t>
       </w:r>
@@ -3328,6 +3408,7 @@
         <w:rPr>
           <w:sz w:val="28"/>
           <w:szCs w:val="28"/>
+          <w:highlight w:val="cyan"/>
         </w:rPr>
         <w:t xml:space="preserve"> gravida. </w:t>
       </w:r>
@@ -3336,6 +3417,7 @@
         <w:rPr>
           <w:sz w:val="28"/>
           <w:szCs w:val="28"/>
+          <w:highlight w:val="cyan"/>
         </w:rPr>
         <w:t>Risus</w:t>
       </w:r>
@@ -3344,14 +3426,16 @@
         <w:rPr>
           <w:sz w:val="28"/>
           <w:szCs w:val="28"/>
-        </w:rPr>
-        <w:t xml:space="preserve"> </w:t>
-      </w:r>
-      <w:proofErr w:type="spellStart"/>
-      <w:r>
-        <w:rPr>
-          <w:sz w:val="28"/>
-          <w:szCs w:val="28"/>
+          <w:highlight w:val="cyan"/>
+        </w:rPr>
+        <w:t xml:space="preserve"> </w:t>
+      </w:r>
+      <w:proofErr w:type="spellStart"/>
+      <w:r>
+        <w:rPr>
+          <w:sz w:val="28"/>
+          <w:szCs w:val="28"/>
+          <w:highlight w:val="cyan"/>
         </w:rPr>
         <w:t>commodo</w:t>
       </w:r>
@@ -3360,14 +3444,16 @@
         <w:rPr>
           <w:sz w:val="28"/>
           <w:szCs w:val="28"/>
-        </w:rPr>
-        <w:t xml:space="preserve"> </w:t>
-      </w:r>
-      <w:proofErr w:type="spellStart"/>
-      <w:r>
-        <w:rPr>
-          <w:sz w:val="28"/>
-          <w:szCs w:val="28"/>
+          <w:highlight w:val="cyan"/>
+        </w:rPr>
+        <w:t xml:space="preserve"> </w:t>
+      </w:r>
+      <w:proofErr w:type="spellStart"/>
+      <w:r>
+        <w:rPr>
+          <w:sz w:val="28"/>
+          <w:szCs w:val="28"/>
+          <w:highlight w:val="cyan"/>
         </w:rPr>
         <w:t>viverra</w:t>
       </w:r>
@@ -3376,14 +3462,16 @@
         <w:rPr>
           <w:sz w:val="28"/>
           <w:szCs w:val="28"/>
-        </w:rPr>
-        <w:t xml:space="preserve"> </w:t>
-      </w:r>
-      <w:proofErr w:type="spellStart"/>
-      <w:r>
-        <w:rPr>
-          <w:sz w:val="28"/>
-          <w:szCs w:val="28"/>
+          <w:highlight w:val="cyan"/>
+        </w:rPr>
+        <w:t xml:space="preserve"> </w:t>
+      </w:r>
+      <w:proofErr w:type="spellStart"/>
+      <w:r>
+        <w:rPr>
+          <w:sz w:val="28"/>
+          <w:szCs w:val="28"/>
+          <w:highlight w:val="cyan"/>
         </w:rPr>
         <w:t>maecenas</w:t>
       </w:r>
@@ -3392,14 +3480,16 @@
         <w:rPr>
           <w:sz w:val="28"/>
           <w:szCs w:val="28"/>
-        </w:rPr>
-        <w:t xml:space="preserve"> </w:t>
-      </w:r>
-      <w:proofErr w:type="spellStart"/>
-      <w:r>
-        <w:rPr>
-          <w:sz w:val="28"/>
-          <w:szCs w:val="28"/>
+          <w:highlight w:val="cyan"/>
+        </w:rPr>
+        <w:t xml:space="preserve"> </w:t>
+      </w:r>
+      <w:proofErr w:type="spellStart"/>
+      <w:r>
+        <w:rPr>
+          <w:sz w:val="28"/>
+          <w:szCs w:val="28"/>
+          <w:highlight w:val="cyan"/>
         </w:rPr>
         <w:t>accumsan</w:t>
       </w:r>
@@ -3408,14 +3498,16 @@
         <w:rPr>
           <w:sz w:val="28"/>
           <w:szCs w:val="28"/>
-        </w:rPr>
-        <w:t xml:space="preserve"> </w:t>
-      </w:r>
-      <w:proofErr w:type="spellStart"/>
-      <w:r>
-        <w:rPr>
-          <w:sz w:val="28"/>
-          <w:szCs w:val="28"/>
+          <w:highlight w:val="cyan"/>
+        </w:rPr>
+        <w:t xml:space="preserve"> </w:t>
+      </w:r>
+      <w:proofErr w:type="spellStart"/>
+      <w:r>
+        <w:rPr>
+          <w:sz w:val="28"/>
+          <w:szCs w:val="28"/>
+          <w:highlight w:val="cyan"/>
         </w:rPr>
         <w:t>lacus</w:t>
       </w:r>
@@ -3424,6 +3516,7 @@
         <w:rPr>
           <w:sz w:val="28"/>
           <w:szCs w:val="28"/>
+          <w:highlight w:val="cyan"/>
         </w:rPr>
         <w:t xml:space="preserve"> vel </w:t>
       </w:r>
@@ -3432,6 +3525,7 @@
         <w:rPr>
           <w:sz w:val="28"/>
           <w:szCs w:val="28"/>
+          <w:highlight w:val="cyan"/>
         </w:rPr>
         <w:t>facilisis</w:t>
       </w:r>
@@ -3440,6 +3534,7 @@
         <w:rPr>
           <w:sz w:val="28"/>
           <w:szCs w:val="28"/>
+          <w:highlight w:val="cyan"/>
         </w:rPr>
         <w:t>.</w:t>
       </w:r>
@@ -3456,27 +3551,29 @@
         <w:rPr>
           <w:sz w:val="28"/>
           <w:szCs w:val="28"/>
-        </w:rPr>
-      </w:pPr>
-    </w:p>
-    <w:p>
-      <w:pPr>
-        <w:pBdr>
-          <w:top w:val="nil"/>
-          <w:left w:val="nil"/>
-          <w:bottom w:val="nil"/>
-          <w:right w:val="nil"/>
-          <w:between w:val="nil"/>
-        </w:pBdr>
-        <w:rPr>
-          <w:sz w:val="28"/>
-          <w:szCs w:val="28"/>
-        </w:rPr>
-      </w:pPr>
-      <w:r>
-        <w:rPr>
-          <w:sz w:val="28"/>
-          <w:szCs w:val="28"/>
+          <w:highlight w:val="cyan"/>
+        </w:rPr>
+      </w:pPr>
+    </w:p>
+    <w:p>
+      <w:pPr>
+        <w:pBdr>
+          <w:top w:val="nil"/>
+          <w:left w:val="nil"/>
+          <w:bottom w:val="nil"/>
+          <w:right w:val="nil"/>
+          <w:between w:val="nil"/>
+        </w:pBdr>
+        <w:rPr>
+          <w:sz w:val="28"/>
+          <w:szCs w:val="28"/>
+        </w:rPr>
+      </w:pPr>
+      <w:r>
+        <w:rPr>
+          <w:sz w:val="28"/>
+          <w:szCs w:val="28"/>
+          <w:highlight w:val="cyan"/>
         </w:rPr>
         <w:t xml:space="preserve">Lorem ipsum dolor sit </w:t>
       </w:r>
@@ -3485,6 +3582,7 @@
         <w:rPr>
           <w:sz w:val="28"/>
           <w:szCs w:val="28"/>
+          <w:highlight w:val="cyan"/>
         </w:rPr>
         <w:t>amet</w:t>
       </w:r>
@@ -3493,6 +3591,7 @@
         <w:rPr>
           <w:sz w:val="28"/>
           <w:szCs w:val="28"/>
+          <w:highlight w:val="cyan"/>
         </w:rPr>
         <w:t xml:space="preserve">, </w:t>
       </w:r>
@@ -3501,29 +3600,25 @@
         <w:rPr>
           <w:sz w:val="28"/>
           <w:szCs w:val="28"/>
-        </w:rPr>
-        <w:t>c</w:t>
-      </w:r>
-      <w:r>
-        <w:rPr>
-          <w:sz w:val="28"/>
-          <w:szCs w:val="28"/>
-        </w:rPr>
-        <w:t>onsectetur</w:t>
-      </w:r>
-      <w:proofErr w:type="spellEnd"/>
-      <w:r>
-        <w:rPr>
-          <w:sz w:val="28"/>
-          <w:szCs w:val="28"/>
-        </w:rPr>
-        <w:t xml:space="preserve"> </w:t>
-      </w:r>
-      <w:proofErr w:type="spellStart"/>
-      <w:r>
-        <w:rPr>
-          <w:sz w:val="28"/>
-          <w:szCs w:val="28"/>
+          <w:highlight w:val="cyan"/>
+        </w:rPr>
+        <w:t>consectetur</w:t>
+      </w:r>
+      <w:proofErr w:type="spellEnd"/>
+      <w:r>
+        <w:rPr>
+          <w:sz w:val="28"/>
+          <w:szCs w:val="28"/>
+          <w:highlight w:val="cyan"/>
+        </w:rPr>
+        <w:t xml:space="preserve"> </w:t>
+      </w:r>
+      <w:proofErr w:type="spellStart"/>
+      <w:r>
+        <w:rPr>
+          <w:sz w:val="28"/>
+          <w:szCs w:val="28"/>
+          <w:highlight w:val="cyan"/>
         </w:rPr>
         <w:t>adipiscing</w:t>
       </w:r>
@@ -3532,14 +3627,16 @@
         <w:rPr>
           <w:sz w:val="28"/>
           <w:szCs w:val="28"/>
-        </w:rPr>
-        <w:t xml:space="preserve"> </w:t>
-      </w:r>
-      <w:proofErr w:type="spellStart"/>
-      <w:r>
-        <w:rPr>
-          <w:sz w:val="28"/>
-          <w:szCs w:val="28"/>
+          <w:highlight w:val="cyan"/>
+        </w:rPr>
+        <w:t xml:space="preserve"> </w:t>
+      </w:r>
+      <w:proofErr w:type="spellStart"/>
+      <w:r>
+        <w:rPr>
+          <w:sz w:val="28"/>
+          <w:szCs w:val="28"/>
+          <w:highlight w:val="cyan"/>
         </w:rPr>
         <w:t>elit</w:t>
       </w:r>
@@ -3548,6 +3645,7 @@
         <w:rPr>
           <w:sz w:val="28"/>
           <w:szCs w:val="28"/>
+          <w:highlight w:val="cyan"/>
         </w:rPr>
         <w:t xml:space="preserve">, sed do </w:t>
       </w:r>
@@ -3556,6 +3654,7 @@
         <w:rPr>
           <w:sz w:val="28"/>
           <w:szCs w:val="28"/>
+          <w:highlight w:val="cyan"/>
         </w:rPr>
         <w:t>eiusmod</w:t>
       </w:r>
@@ -3564,14 +3663,16 @@
         <w:rPr>
           <w:sz w:val="28"/>
           <w:szCs w:val="28"/>
-        </w:rPr>
-        <w:t xml:space="preserve"> </w:t>
-      </w:r>
-      <w:proofErr w:type="spellStart"/>
-      <w:r>
-        <w:rPr>
-          <w:sz w:val="28"/>
-          <w:szCs w:val="28"/>
+          <w:highlight w:val="cyan"/>
+        </w:rPr>
+        <w:t xml:space="preserve"> </w:t>
+      </w:r>
+      <w:proofErr w:type="spellStart"/>
+      <w:r>
+        <w:rPr>
+          <w:sz w:val="28"/>
+          <w:szCs w:val="28"/>
+          <w:highlight w:val="cyan"/>
         </w:rPr>
         <w:t>tempor</w:t>
       </w:r>
@@ -3580,14 +3681,16 @@
         <w:rPr>
           <w:sz w:val="28"/>
           <w:szCs w:val="28"/>
-        </w:rPr>
-        <w:t xml:space="preserve"> </w:t>
-      </w:r>
-      <w:proofErr w:type="spellStart"/>
-      <w:r>
-        <w:rPr>
-          <w:sz w:val="28"/>
-          <w:szCs w:val="28"/>
+          <w:highlight w:val="cyan"/>
+        </w:rPr>
+        <w:t xml:space="preserve"> </w:t>
+      </w:r>
+      <w:proofErr w:type="spellStart"/>
+      <w:r>
+        <w:rPr>
+          <w:sz w:val="28"/>
+          <w:szCs w:val="28"/>
+          <w:highlight w:val="cyan"/>
         </w:rPr>
         <w:t>incididunt</w:t>
       </w:r>
@@ -3596,14 +3699,16 @@
         <w:rPr>
           <w:sz w:val="28"/>
           <w:szCs w:val="28"/>
-        </w:rPr>
-        <w:t xml:space="preserve"> </w:t>
-      </w:r>
-      <w:proofErr w:type="spellStart"/>
-      <w:r>
-        <w:rPr>
-          <w:sz w:val="28"/>
-          <w:szCs w:val="28"/>
+          <w:highlight w:val="cyan"/>
+        </w:rPr>
+        <w:t xml:space="preserve"> </w:t>
+      </w:r>
+      <w:proofErr w:type="spellStart"/>
+      <w:r>
+        <w:rPr>
+          <w:sz w:val="28"/>
+          <w:szCs w:val="28"/>
+          <w:highlight w:val="cyan"/>
         </w:rPr>
         <w:t>ut</w:t>
       </w:r>
@@ -3612,14 +3717,16 @@
         <w:rPr>
           <w:sz w:val="28"/>
           <w:szCs w:val="28"/>
-        </w:rPr>
-        <w:t xml:space="preserve"> </w:t>
-      </w:r>
-      <w:proofErr w:type="spellStart"/>
-      <w:r>
-        <w:rPr>
-          <w:sz w:val="28"/>
-          <w:szCs w:val="28"/>
+          <w:highlight w:val="cyan"/>
+        </w:rPr>
+        <w:t xml:space="preserve"> </w:t>
+      </w:r>
+      <w:proofErr w:type="spellStart"/>
+      <w:r>
+        <w:rPr>
+          <w:sz w:val="28"/>
+          <w:szCs w:val="28"/>
+          <w:highlight w:val="cyan"/>
         </w:rPr>
         <w:t>labore</w:t>
       </w:r>
@@ -3628,6 +3735,7 @@
         <w:rPr>
           <w:sz w:val="28"/>
           <w:szCs w:val="28"/>
+          <w:highlight w:val="cyan"/>
         </w:rPr>
         <w:t xml:space="preserve"> et dolore magna </w:t>
       </w:r>
@@ -3636,6 +3744,7 @@
         <w:rPr>
           <w:sz w:val="28"/>
           <w:szCs w:val="28"/>
+          <w:highlight w:val="cyan"/>
         </w:rPr>
         <w:t>aliqua</w:t>
       </w:r>
@@ -3644,6 +3753,7 @@
         <w:rPr>
           <w:sz w:val="28"/>
           <w:szCs w:val="28"/>
+          <w:highlight w:val="cyan"/>
         </w:rPr>
         <w:t xml:space="preserve">. </w:t>
       </w:r>
@@ -3652,6 +3762,7 @@
         <w:rPr>
           <w:sz w:val="28"/>
           <w:szCs w:val="28"/>
+          <w:highlight w:val="cyan"/>
         </w:rPr>
         <w:t>Quis</w:t>
       </w:r>
@@ -3660,6 +3771,7 @@
         <w:rPr>
           <w:sz w:val="28"/>
           <w:szCs w:val="28"/>
+          <w:highlight w:val="cyan"/>
         </w:rPr>
         <w:t xml:space="preserve"> ipsum </w:t>
       </w:r>
@@ -3668,6 +3780,7 @@
         <w:rPr>
           <w:sz w:val="28"/>
           <w:szCs w:val="28"/>
+          <w:highlight w:val="cyan"/>
         </w:rPr>
         <w:t>suspendisse</w:t>
       </w:r>
@@ -3676,14 +3789,16 @@
         <w:rPr>
           <w:sz w:val="28"/>
           <w:szCs w:val="28"/>
-        </w:rPr>
-        <w:t xml:space="preserve"> </w:t>
-      </w:r>
-      <w:proofErr w:type="spellStart"/>
-      <w:r>
-        <w:rPr>
-          <w:sz w:val="28"/>
-          <w:szCs w:val="28"/>
+          <w:highlight w:val="cyan"/>
+        </w:rPr>
+        <w:t xml:space="preserve"> </w:t>
+      </w:r>
+      <w:proofErr w:type="spellStart"/>
+      <w:r>
+        <w:rPr>
+          <w:sz w:val="28"/>
+          <w:szCs w:val="28"/>
+          <w:highlight w:val="cyan"/>
         </w:rPr>
         <w:t>ultrices</w:t>
       </w:r>
@@ -3692,6 +3807,7 @@
         <w:rPr>
           <w:sz w:val="28"/>
           <w:szCs w:val="28"/>
+          <w:highlight w:val="cyan"/>
         </w:rPr>
         <w:t xml:space="preserve"> gravida. </w:t>
       </w:r>
@@ -3700,6 +3816,7 @@
         <w:rPr>
           <w:sz w:val="28"/>
           <w:szCs w:val="28"/>
+          <w:highlight w:val="cyan"/>
         </w:rPr>
         <w:t>Risus</w:t>
       </w:r>
@@ -3708,14 +3825,16 @@
         <w:rPr>
           <w:sz w:val="28"/>
           <w:szCs w:val="28"/>
-        </w:rPr>
-        <w:t xml:space="preserve"> </w:t>
-      </w:r>
-      <w:proofErr w:type="spellStart"/>
-      <w:r>
-        <w:rPr>
-          <w:sz w:val="28"/>
-          <w:szCs w:val="28"/>
+          <w:highlight w:val="cyan"/>
+        </w:rPr>
+        <w:t xml:space="preserve"> </w:t>
+      </w:r>
+      <w:proofErr w:type="spellStart"/>
+      <w:r>
+        <w:rPr>
+          <w:sz w:val="28"/>
+          <w:szCs w:val="28"/>
+          <w:highlight w:val="cyan"/>
         </w:rPr>
         <w:t>commodo</w:t>
       </w:r>
@@ -3724,14 +3843,16 @@
         <w:rPr>
           <w:sz w:val="28"/>
           <w:szCs w:val="28"/>
-        </w:rPr>
-        <w:t xml:space="preserve"> </w:t>
-      </w:r>
-      <w:proofErr w:type="spellStart"/>
-      <w:r>
-        <w:rPr>
-          <w:sz w:val="28"/>
-          <w:szCs w:val="28"/>
+          <w:highlight w:val="cyan"/>
+        </w:rPr>
+        <w:t xml:space="preserve"> </w:t>
+      </w:r>
+      <w:proofErr w:type="spellStart"/>
+      <w:r>
+        <w:rPr>
+          <w:sz w:val="28"/>
+          <w:szCs w:val="28"/>
+          <w:highlight w:val="cyan"/>
         </w:rPr>
         <w:t>viverra</w:t>
       </w:r>
@@ -3740,14 +3861,16 @@
         <w:rPr>
           <w:sz w:val="28"/>
           <w:szCs w:val="28"/>
-        </w:rPr>
-        <w:t xml:space="preserve"> </w:t>
-      </w:r>
-      <w:proofErr w:type="spellStart"/>
-      <w:r>
-        <w:rPr>
-          <w:sz w:val="28"/>
-          <w:szCs w:val="28"/>
+          <w:highlight w:val="cyan"/>
+        </w:rPr>
+        <w:t xml:space="preserve"> </w:t>
+      </w:r>
+      <w:proofErr w:type="spellStart"/>
+      <w:r>
+        <w:rPr>
+          <w:sz w:val="28"/>
+          <w:szCs w:val="28"/>
+          <w:highlight w:val="cyan"/>
         </w:rPr>
         <w:t>maecenas</w:t>
       </w:r>
@@ -3756,14 +3879,16 @@
         <w:rPr>
           <w:sz w:val="28"/>
           <w:szCs w:val="28"/>
-        </w:rPr>
-        <w:t xml:space="preserve"> </w:t>
-      </w:r>
-      <w:proofErr w:type="spellStart"/>
-      <w:r>
-        <w:rPr>
-          <w:sz w:val="28"/>
-          <w:szCs w:val="28"/>
+          <w:highlight w:val="cyan"/>
+        </w:rPr>
+        <w:t xml:space="preserve"> </w:t>
+      </w:r>
+      <w:proofErr w:type="spellStart"/>
+      <w:r>
+        <w:rPr>
+          <w:sz w:val="28"/>
+          <w:szCs w:val="28"/>
+          <w:highlight w:val="cyan"/>
         </w:rPr>
         <w:t>accumsan</w:t>
       </w:r>
@@ -3772,14 +3897,16 @@
         <w:rPr>
           <w:sz w:val="28"/>
           <w:szCs w:val="28"/>
-        </w:rPr>
-        <w:t xml:space="preserve"> </w:t>
-      </w:r>
-      <w:proofErr w:type="spellStart"/>
-      <w:r>
-        <w:rPr>
-          <w:sz w:val="28"/>
-          <w:szCs w:val="28"/>
+          <w:highlight w:val="cyan"/>
+        </w:rPr>
+        <w:t xml:space="preserve"> </w:t>
+      </w:r>
+      <w:proofErr w:type="spellStart"/>
+      <w:r>
+        <w:rPr>
+          <w:sz w:val="28"/>
+          <w:szCs w:val="28"/>
+          <w:highlight w:val="cyan"/>
         </w:rPr>
         <w:t>lacus</w:t>
       </w:r>
@@ -3788,6 +3915,7 @@
         <w:rPr>
           <w:sz w:val="28"/>
           <w:szCs w:val="28"/>
+          <w:highlight w:val="cyan"/>
         </w:rPr>
         <w:t xml:space="preserve"> vel </w:t>
       </w:r>
@@ -3796,6 +3924,7 @@
         <w:rPr>
           <w:sz w:val="28"/>
           <w:szCs w:val="28"/>
+          <w:highlight w:val="cyan"/>
         </w:rPr>
         <w:t>facilisis</w:t>
       </w:r>
@@ -3804,6 +3933,7 @@
         <w:rPr>
           <w:sz w:val="28"/>
           <w:szCs w:val="28"/>
+          <w:highlight w:val="cyan"/>
         </w:rPr>
         <w:t>.</w:t>
       </w:r>
@@ -3856,6 +3986,7 @@
         <w:rPr>
           <w:sz w:val="28"/>
           <w:szCs w:val="28"/>
+          <w:highlight w:val="cyan"/>
         </w:rPr>
         <w:t>Contact us, because you all need this.</w:t>
       </w:r>
@@ -3893,50 +4024,46 @@
         <w:rPr>
           <w:sz w:val="28"/>
           <w:szCs w:val="28"/>
-        </w:rPr>
-        <w:t>General Informati</w:t>
-      </w:r>
-      <w:r>
-        <w:rPr>
-          <w:sz w:val="28"/>
-          <w:szCs w:val="28"/>
-        </w:rPr>
-        <w:t>on</w:t>
-      </w:r>
-    </w:p>
-    <w:p>
-      <w:pPr>
-        <w:pBdr>
-          <w:top w:val="nil"/>
-          <w:left w:val="nil"/>
-          <w:bottom w:val="nil"/>
-          <w:right w:val="nil"/>
-          <w:between w:val="nil"/>
-        </w:pBdr>
-        <w:rPr>
-          <w:sz w:val="28"/>
-          <w:szCs w:val="28"/>
-        </w:rPr>
-      </w:pPr>
-    </w:p>
-    <w:p>
-      <w:pPr>
-        <w:pBdr>
-          <w:top w:val="nil"/>
-          <w:left w:val="nil"/>
-          <w:bottom w:val="nil"/>
-          <w:right w:val="nil"/>
-          <w:between w:val="nil"/>
-        </w:pBdr>
-        <w:rPr>
-          <w:sz w:val="28"/>
-          <w:szCs w:val="28"/>
-        </w:rPr>
-      </w:pPr>
-      <w:r>
-        <w:rPr>
-          <w:sz w:val="28"/>
-          <w:szCs w:val="28"/>
+          <w:highlight w:val="cyan"/>
+        </w:rPr>
+        <w:t>General Information</w:t>
+      </w:r>
+    </w:p>
+    <w:p>
+      <w:pPr>
+        <w:pBdr>
+          <w:top w:val="nil"/>
+          <w:left w:val="nil"/>
+          <w:bottom w:val="nil"/>
+          <w:right w:val="nil"/>
+          <w:between w:val="nil"/>
+        </w:pBdr>
+        <w:rPr>
+          <w:sz w:val="28"/>
+          <w:szCs w:val="28"/>
+        </w:rPr>
+      </w:pPr>
+    </w:p>
+    <w:p>
+      <w:pPr>
+        <w:pBdr>
+          <w:top w:val="nil"/>
+          <w:left w:val="nil"/>
+          <w:bottom w:val="nil"/>
+          <w:right w:val="nil"/>
+          <w:between w:val="nil"/>
+        </w:pBdr>
+        <w:rPr>
+          <w:sz w:val="28"/>
+          <w:szCs w:val="28"/>
+          <w:highlight w:val="cyan"/>
+        </w:rPr>
+      </w:pPr>
+      <w:r>
+        <w:rPr>
+          <w:sz w:val="28"/>
+          <w:szCs w:val="28"/>
+          <w:highlight w:val="cyan"/>
         </w:rPr>
         <w:t>333 Main St, Lake Geneva, WI 53147</w:t>
       </w:r>
@@ -3953,12 +4080,14 @@
         <w:rPr>
           <w:sz w:val="28"/>
           <w:szCs w:val="28"/>
-        </w:rPr>
-      </w:pPr>
-      <w:r>
-        <w:rPr>
-          <w:sz w:val="28"/>
-          <w:szCs w:val="28"/>
+          <w:highlight w:val="cyan"/>
+        </w:rPr>
+      </w:pPr>
+      <w:r>
+        <w:rPr>
+          <w:sz w:val="28"/>
+          <w:szCs w:val="28"/>
+          <w:highlight w:val="cyan"/>
         </w:rPr>
         <w:lastRenderedPageBreak/>
         <w:t>555-555-5555</w:t>
@@ -3982,6 +4111,7 @@
         <w:rPr>
           <w:sz w:val="28"/>
           <w:szCs w:val="28"/>
+          <w:highlight w:val="cyan"/>
         </w:rPr>
         <w:t>hello@unplugged.com</w:t>
       </w:r>
@@ -4007,6 +4137,7 @@
         <w:rPr>
           <w:sz w:val="28"/>
           <w:szCs w:val="28"/>
+          <w:highlight w:val="cyan"/>
         </w:rPr>
         <w:t>Chat with a Facilitator</w:t>
       </w:r>
@@ -4017,12 +4148,14 @@
         <w:rPr>
           <w:sz w:val="28"/>
           <w:szCs w:val="28"/>
-        </w:rPr>
-      </w:pPr>
-      <w:r>
-        <w:rPr>
-          <w:sz w:val="28"/>
-          <w:szCs w:val="28"/>
+          <w:highlight w:val="cyan"/>
+        </w:rPr>
+      </w:pPr>
+      <w:r>
+        <w:rPr>
+          <w:sz w:val="28"/>
+          <w:szCs w:val="28"/>
+          <w:highlight w:val="cyan"/>
         </w:rPr>
         <w:t>555-555-5556</w:t>
       </w:r>
@@ -4039,6 +4172,7 @@
         <w:rPr>
           <w:sz w:val="28"/>
           <w:szCs w:val="28"/>
+          <w:highlight w:val="cyan"/>
         </w:rPr>
         <w:t>facilitator@unplugged.com</w:t>
       </w:r>

</xml_diff>